<commit_message>
Added in nm0572 details (originally 4210 fix 7) Amalgamated 4210 fix 6 and 7 for convenience
git-svn-id: svn://127.0.0.1/Core@5073 17c802ae-cbca-534c-9e8e-6d19a4926c45
</commit_message>
<xml_diff>
--- a/trunk/doc/readme_nm_4210_fix6.docx
+++ b/trunk/doc/readme_nm_4210_fix6.docx
@@ -608,10 +608,10 @@
               <w:spacing w:after="0" w:line="240" w:lineRule="auto"/>
               <w:ind w:left="118" w:right="96"/>
               <w:rPr>
-                <w:rFonts w:ascii="Arial" w:hAnsi="Arial" w:cs="Arial"/>
-                <w:color w:val="000000"/>
-                <w:sz w:val="18"/>
-                <w:szCs w:val="18"/>
+                <w:rFonts w:ascii="Calibri" w:hAnsi="Calibri" w:cs="Calibri"/>
+                <w:color w:val="000000"/>
+                <w:sz w:val="16"/>
+                <w:szCs w:val="16"/>
               </w:rPr>
             </w:pPr>
             <w:r>
@@ -640,6 +640,46 @@
                 <w:szCs w:val="16"/>
               </w:rPr>
               <w:t xml:space="preserve">Previously you could have a doc and doc association but no file for the doc to point at. </w:t>
+            </w:r>
+          </w:p>
+          <w:p>
+            <w:pPr>
+              <w:keepLines/>
+              <w:widowControl w:val="0"/>
+              <w:autoSpaceDE w:val="0"/>
+              <w:autoSpaceDN w:val="0"/>
+              <w:adjustRightInd w:val="0"/>
+              <w:spacing w:after="0" w:line="240" w:lineRule="auto"/>
+              <w:ind w:left="118" w:right="96"/>
+              <w:rPr>
+                <w:rFonts w:ascii="Calibri" w:hAnsi="Calibri" w:cs="Calibri"/>
+                <w:color w:val="000000"/>
+                <w:sz w:val="16"/>
+                <w:szCs w:val="16"/>
+              </w:rPr>
+            </w:pPr>
+          </w:p>
+          <w:p>
+            <w:pPr>
+              <w:keepLines/>
+              <w:widowControl w:val="0"/>
+              <w:autoSpaceDE w:val="0"/>
+              <w:autoSpaceDN w:val="0"/>
+              <w:adjustRightInd w:val="0"/>
+              <w:spacing w:after="0" w:line="240" w:lineRule="auto"/>
+              <w:ind w:left="118" w:right="96"/>
+              <w:rPr>
+                <w:rFonts w:ascii="Arial" w:hAnsi="Arial" w:cs="Arial"/>
+                <w:color w:val="000000"/>
+                <w:sz w:val="18"/>
+                <w:szCs w:val="18"/>
+              </w:rPr>
+            </w:pPr>
+            <w:r>
+              <w:rPr>
+                <w:rStyle w:val="c171"/>
+              </w:rPr>
+              <w:t>Ignore Case functionality restored.</w:t>
             </w:r>
           </w:p>
         </w:tc>
@@ -809,12 +849,13 @@
               <w:autoSpaceDE w:val="0"/>
               <w:autoSpaceDN w:val="0"/>
               <w:adjustRightInd w:val="0"/>
+              <w:spacing w:after="0"/>
               <w:ind w:left="118" w:right="96"/>
               <w:rPr>
-                <w:rFonts w:ascii="Arial" w:hAnsi="Arial" w:cs="Arial"/>
-                <w:color w:val="000000"/>
-                <w:sz w:val="18"/>
-                <w:szCs w:val="18"/>
+                <w:rFonts w:ascii="Calibri" w:hAnsi="Calibri" w:cs="Calibri"/>
+                <w:color w:val="000000"/>
+                <w:sz w:val="16"/>
+                <w:szCs w:val="16"/>
               </w:rPr>
             </w:pPr>
             <w:r>
@@ -899,6 +940,59 @@
                 <w:szCs w:val="16"/>
               </w:rPr>
               <w:t>doc0310.fmx to doc0310_old.fmx</w:t>
+            </w:r>
+          </w:p>
+          <w:p>
+            <w:pPr>
+              <w:keepLines/>
+              <w:widowControl w:val="0"/>
+              <w:autoSpaceDE w:val="0"/>
+              <w:autoSpaceDN w:val="0"/>
+              <w:adjustRightInd w:val="0"/>
+              <w:spacing w:after="0"/>
+              <w:ind w:left="118" w:right="96"/>
+              <w:rPr>
+                <w:rFonts w:ascii="Arial" w:hAnsi="Arial" w:cs="Arial"/>
+                <w:color w:val="000000"/>
+                <w:sz w:val="18"/>
+                <w:szCs w:val="18"/>
+              </w:rPr>
+            </w:pPr>
+            <w:r>
+              <w:rPr>
+                <w:rFonts w:ascii="Calibri" w:hAnsi="Calibri" w:cs="Calibri"/>
+                <w:color w:val="000000"/>
+                <w:sz w:val="16"/>
+                <w:szCs w:val="16"/>
+              </w:rPr>
+              <w:t>nm0572</w:t>
+            </w:r>
+            <w:r>
+              <w:rPr>
+                <w:rFonts w:ascii="Calibri" w:hAnsi="Calibri" w:cs="Calibri"/>
+                <w:color w:val="000000"/>
+                <w:sz w:val="16"/>
+                <w:szCs w:val="16"/>
+              </w:rPr>
+              <w:t xml:space="preserve">.fmx to </w:t>
+            </w:r>
+            <w:r>
+              <w:rPr>
+                <w:rFonts w:ascii="Calibri" w:hAnsi="Calibri" w:cs="Calibri"/>
+                <w:color w:val="000000"/>
+                <w:sz w:val="16"/>
+                <w:szCs w:val="16"/>
+              </w:rPr>
+              <w:t>nm0572</w:t>
+            </w:r>
+            <w:r>
+              <w:rPr>
+                <w:rFonts w:ascii="Calibri" w:hAnsi="Calibri" w:cs="Calibri"/>
+                <w:color w:val="000000"/>
+                <w:sz w:val="16"/>
+                <w:szCs w:val="16"/>
+              </w:rPr>
+              <w:t>_old.fmx</w:t>
             </w:r>
             <w:r>
               <w:rPr>
@@ -1361,8 +1455,6 @@
           <w:szCs w:val="18"/>
         </w:rPr>
       </w:pPr>
-      <w:bookmarkStart w:id="0" w:name="_GoBack"/>
-      <w:bookmarkEnd w:id="0"/>
     </w:p>
     <w:p>
       <w:pPr>
@@ -1810,6 +1902,87 @@
                 <w:szCs w:val="16"/>
               </w:rPr>
               <w:t>3.8</w:t>
+            </w:r>
+          </w:p>
+        </w:tc>
+      </w:tr>
+      <w:tr>
+        <w:trPr>
+          <w:cantSplit/>
+        </w:trPr>
+        <w:tc>
+          <w:tcPr>
+            <w:tcW w:w="3261" w:type="dxa"/>
+            <w:tcBorders>
+              <w:top w:val="single" w:sz="6" w:space="0" w:color="BFBFBF"/>
+              <w:left w:val="single" w:sz="4" w:space="0" w:color="BFBFBF"/>
+              <w:bottom w:val="single" w:sz="6" w:space="0" w:color="BFBFBF"/>
+              <w:right w:val="single" w:sz="6" w:space="0" w:color="BFBFBF"/>
+            </w:tcBorders>
+            <w:shd w:val="clear" w:color="auto" w:fill="FFFFFF"/>
+          </w:tcPr>
+          <w:p>
+            <w:pPr>
+              <w:keepLines/>
+              <w:widowControl w:val="0"/>
+              <w:autoSpaceDE w:val="0"/>
+              <w:autoSpaceDN w:val="0"/>
+              <w:adjustRightInd w:val="0"/>
+              <w:spacing w:after="0" w:line="240" w:lineRule="auto"/>
+              <w:ind w:left="108" w:right="107"/>
+              <w:rPr>
+                <w:rFonts w:ascii="Calibri" w:hAnsi="Calibri" w:cs="Calibri"/>
+                <w:color w:val="000000"/>
+                <w:sz w:val="16"/>
+                <w:szCs w:val="16"/>
+              </w:rPr>
+            </w:pPr>
+            <w:r>
+              <w:rPr>
+                <w:rFonts w:ascii="Calibri" w:hAnsi="Calibri" w:cs="Calibri"/>
+                <w:color w:val="000000"/>
+                <w:sz w:val="16"/>
+                <w:szCs w:val="16"/>
+              </w:rPr>
+              <w:t>nm0572.fmx</w:t>
+            </w:r>
+          </w:p>
+        </w:tc>
+        <w:tc>
+          <w:tcPr>
+            <w:tcW w:w="1275" w:type="dxa"/>
+            <w:tcBorders>
+              <w:top w:val="single" w:sz="6" w:space="0" w:color="BFBFBF"/>
+              <w:left w:val="single" w:sz="6" w:space="0" w:color="BFBFBF"/>
+              <w:bottom w:val="single" w:sz="6" w:space="0" w:color="BFBFBF"/>
+              <w:right w:val="single" w:sz="4" w:space="0" w:color="BFBFBF"/>
+            </w:tcBorders>
+            <w:shd w:val="clear" w:color="auto" w:fill="FFFFFF"/>
+          </w:tcPr>
+          <w:p>
+            <w:pPr>
+              <w:keepLines/>
+              <w:widowControl w:val="0"/>
+              <w:autoSpaceDE w:val="0"/>
+              <w:autoSpaceDN w:val="0"/>
+              <w:adjustRightInd w:val="0"/>
+              <w:spacing w:after="0" w:line="240" w:lineRule="auto"/>
+              <w:ind w:left="109" w:right="92"/>
+              <w:rPr>
+                <w:rFonts w:ascii="Calibri" w:hAnsi="Calibri" w:cs="Calibri"/>
+                <w:color w:val="000000"/>
+                <w:sz w:val="16"/>
+                <w:szCs w:val="16"/>
+              </w:rPr>
+            </w:pPr>
+            <w:r>
+              <w:rPr>
+                <w:rFonts w:ascii="Calibri" w:hAnsi="Calibri" w:cs="Calibri"/>
+                <w:color w:val="000000"/>
+                <w:sz w:val="16"/>
+                <w:szCs w:val="16"/>
+              </w:rPr>
+              <w:t>4.28</w:t>
             </w:r>
           </w:p>
         </w:tc>
@@ -2372,6 +2545,154 @@
             <w:tcBorders>
               <w:top w:val="single" w:sz="6" w:space="0" w:color="BFBFBF"/>
               <w:left w:val="single" w:sz="4" w:space="0" w:color="BFBFBF"/>
+              <w:bottom w:val="single" w:sz="6" w:space="0" w:color="BFBFBF"/>
+              <w:right w:val="single" w:sz="6" w:space="0" w:color="BFBFBF"/>
+            </w:tcBorders>
+            <w:shd w:val="clear" w:color="auto" w:fill="FFFFFF"/>
+          </w:tcPr>
+          <w:p>
+            <w:pPr>
+              <w:keepLines/>
+              <w:widowControl w:val="0"/>
+              <w:autoSpaceDE w:val="0"/>
+              <w:autoSpaceDN w:val="0"/>
+              <w:adjustRightInd w:val="0"/>
+              <w:spacing w:after="0" w:line="240" w:lineRule="auto"/>
+              <w:ind w:left="108" w:right="94"/>
+              <w:rPr>
+                <w:rFonts w:ascii="Arial" w:hAnsi="Arial" w:cs="Arial"/>
+                <w:color w:val="000000"/>
+                <w:sz w:val="18"/>
+                <w:szCs w:val="18"/>
+              </w:rPr>
+            </w:pPr>
+            <w:r>
+              <w:rPr>
+                <w:rFonts w:ascii="Calibri" w:hAnsi="Calibri" w:cs="Calibri"/>
+                <w:color w:val="000000"/>
+                <w:sz w:val="16"/>
+                <w:szCs w:val="16"/>
+              </w:rPr>
+              <w:t>0110677</w:t>
+            </w:r>
+          </w:p>
+        </w:tc>
+        <w:tc>
+          <w:tcPr>
+            <w:tcW w:w="6378" w:type="dxa"/>
+            <w:tcBorders>
+              <w:top w:val="single" w:sz="6" w:space="0" w:color="BFBFBF"/>
+              <w:left w:val="single" w:sz="6" w:space="0" w:color="BFBFBF"/>
+              <w:bottom w:val="single" w:sz="6" w:space="0" w:color="BFBFBF"/>
+              <w:right w:val="single" w:sz="6" w:space="0" w:color="BFBFBF"/>
+            </w:tcBorders>
+            <w:shd w:val="clear" w:color="auto" w:fill="FFFFFF"/>
+          </w:tcPr>
+          <w:p>
+            <w:pPr>
+              <w:keepLines/>
+              <w:widowControl w:val="0"/>
+              <w:autoSpaceDE w:val="0"/>
+              <w:autoSpaceDN w:val="0"/>
+              <w:adjustRightInd w:val="0"/>
+              <w:spacing w:after="0" w:line="240" w:lineRule="auto"/>
+              <w:ind w:left="122" w:right="76"/>
+              <w:rPr>
+                <w:rFonts w:ascii="Arial" w:hAnsi="Arial" w:cs="Arial"/>
+                <w:color w:val="000000"/>
+                <w:sz w:val="18"/>
+                <w:szCs w:val="18"/>
+              </w:rPr>
+            </w:pPr>
+            <w:r>
+              <w:rPr>
+                <w:rFonts w:ascii="Calibri" w:hAnsi="Calibri" w:cs="Calibri"/>
+                <w:color w:val="000000"/>
+                <w:sz w:val="16"/>
+                <w:szCs w:val="16"/>
+              </w:rPr>
+              <w:t xml:space="preserve">Within the document bundle loader, the creation of the doc/doc </w:t>
+            </w:r>
+            <w:proofErr w:type="spellStart"/>
+            <w:r>
+              <w:rPr>
+                <w:rFonts w:ascii="Calibri" w:hAnsi="Calibri" w:cs="Calibri"/>
+                <w:color w:val="000000"/>
+                <w:sz w:val="16"/>
+                <w:szCs w:val="16"/>
+              </w:rPr>
+              <w:t>assoc</w:t>
+            </w:r>
+            <w:proofErr w:type="spellEnd"/>
+            <w:r>
+              <w:rPr>
+                <w:rFonts w:ascii="Calibri" w:hAnsi="Calibri" w:cs="Calibri"/>
+                <w:color w:val="000000"/>
+                <w:sz w:val="16"/>
+                <w:szCs w:val="16"/>
+              </w:rPr>
+              <w:t xml:space="preserve"> and the move of the file to the doc location need to be treated as a single transaction - and if any part fails then the transaction must be rolled back.</w:t>
+            </w:r>
+            <w:r>
+              <w:rPr>
+                <w:rFonts w:ascii="Arial" w:hAnsi="Arial" w:cs="Arial"/>
+                <w:color w:val="000000"/>
+                <w:sz w:val="18"/>
+                <w:szCs w:val="18"/>
+              </w:rPr>
+              <w:br/>
+            </w:r>
+          </w:p>
+        </w:tc>
+        <w:tc>
+          <w:tcPr>
+            <w:tcW w:w="1134" w:type="dxa"/>
+            <w:tcBorders>
+              <w:top w:val="single" w:sz="6" w:space="0" w:color="BFBFBF"/>
+              <w:left w:val="single" w:sz="6" w:space="0" w:color="BFBFBF"/>
+              <w:bottom w:val="single" w:sz="6" w:space="0" w:color="BFBFBF"/>
+              <w:right w:val="single" w:sz="4" w:space="0" w:color="BFBFBF"/>
+            </w:tcBorders>
+            <w:shd w:val="clear" w:color="auto" w:fill="FFFFFF"/>
+          </w:tcPr>
+          <w:p>
+            <w:pPr>
+              <w:keepLines/>
+              <w:widowControl w:val="0"/>
+              <w:autoSpaceDE w:val="0"/>
+              <w:autoSpaceDN w:val="0"/>
+              <w:adjustRightInd w:val="0"/>
+              <w:spacing w:after="0" w:line="240" w:lineRule="auto"/>
+              <w:ind w:left="120" w:right="82"/>
+              <w:rPr>
+                <w:rFonts w:ascii="Arial" w:hAnsi="Arial" w:cs="Arial"/>
+                <w:color w:val="000000"/>
+                <w:sz w:val="18"/>
+                <w:szCs w:val="18"/>
+              </w:rPr>
+            </w:pPr>
+            <w:r>
+              <w:rPr>
+                <w:rFonts w:ascii="Calibri" w:hAnsi="Calibri" w:cs="Calibri"/>
+                <w:color w:val="000000"/>
+                <w:sz w:val="16"/>
+                <w:szCs w:val="16"/>
+              </w:rPr>
+              <w:t>729454</w:t>
+            </w:r>
+          </w:p>
+        </w:tc>
+      </w:tr>
+      <w:tr>
+        <w:trPr>
+          <w:cantSplit/>
+        </w:trPr>
+        <w:tc>
+          <w:tcPr>
+            <w:tcW w:w="1134" w:type="dxa"/>
+            <w:tcBorders>
+              <w:top w:val="single" w:sz="6" w:space="0" w:color="BFBFBF"/>
+              <w:left w:val="single" w:sz="4" w:space="0" w:color="BFBFBF"/>
               <w:bottom w:val="single" w:sz="4" w:space="0" w:color="BFBFBF"/>
               <w:right w:val="single" w:sz="6" w:space="0" w:color="BFBFBF"/>
             </w:tcBorders>
@@ -2387,10 +2708,10 @@
               <w:spacing w:after="0" w:line="240" w:lineRule="auto"/>
               <w:ind w:left="108" w:right="94"/>
               <w:rPr>
-                <w:rFonts w:ascii="Arial" w:hAnsi="Arial" w:cs="Arial"/>
-                <w:color w:val="000000"/>
-                <w:sz w:val="18"/>
-                <w:szCs w:val="18"/>
+                <w:rFonts w:ascii="Calibri" w:hAnsi="Calibri" w:cs="Calibri"/>
+                <w:color w:val="000000"/>
+                <w:sz w:val="16"/>
+                <w:szCs w:val="16"/>
               </w:rPr>
             </w:pPr>
             <w:r>
@@ -2400,7 +2721,7 @@
                 <w:sz w:val="16"/>
                 <w:szCs w:val="16"/>
               </w:rPr>
-              <w:t>0110677</w:t>
+              <w:t>0110625</w:t>
             </w:r>
           </w:p>
         </w:tc>
@@ -2417,58 +2738,31 @@
           </w:tcPr>
           <w:p>
             <w:pPr>
+              <w:pStyle w:val="c47"/>
+            </w:pPr>
+            <w:r>
+              <w:rPr>
+                <w:rStyle w:val="c271"/>
+              </w:rPr>
+              <w:t>NM0572 Locator module - Restored the case sensitivity when searching for Assets using an attribute restriction.</w:t>
+            </w:r>
+          </w:p>
+          <w:p>
+            <w:pPr>
               <w:keepLines/>
               <w:widowControl w:val="0"/>
               <w:autoSpaceDE w:val="0"/>
               <w:autoSpaceDN w:val="0"/>
               <w:adjustRightInd w:val="0"/>
               <w:spacing w:after="0" w:line="240" w:lineRule="auto"/>
-              <w:ind w:left="122" w:right="76"/>
-              <w:rPr>
-                <w:rFonts w:ascii="Arial" w:hAnsi="Arial" w:cs="Arial"/>
-                <w:color w:val="000000"/>
-                <w:sz w:val="18"/>
-                <w:szCs w:val="18"/>
-              </w:rPr>
-            </w:pPr>
-            <w:r>
+              <w:ind w:right="76"/>
               <w:rPr>
                 <w:rFonts w:ascii="Calibri" w:hAnsi="Calibri" w:cs="Calibri"/>
                 <w:color w:val="000000"/>
                 <w:sz w:val="16"/>
                 <w:szCs w:val="16"/>
               </w:rPr>
-              <w:t xml:space="preserve">Within the document bundle loader, the creation of the doc/doc </w:t>
-            </w:r>
-            <w:proofErr w:type="spellStart"/>
-            <w:r>
-              <w:rPr>
-                <w:rFonts w:ascii="Calibri" w:hAnsi="Calibri" w:cs="Calibri"/>
-                <w:color w:val="000000"/>
-                <w:sz w:val="16"/>
-                <w:szCs w:val="16"/>
-              </w:rPr>
-              <w:t>assoc</w:t>
-            </w:r>
-            <w:proofErr w:type="spellEnd"/>
-            <w:r>
-              <w:rPr>
-                <w:rFonts w:ascii="Calibri" w:hAnsi="Calibri" w:cs="Calibri"/>
-                <w:color w:val="000000"/>
-                <w:sz w:val="16"/>
-                <w:szCs w:val="16"/>
-              </w:rPr>
-              <w:t xml:space="preserve"> and the move of the file to the doc location need to be treated as a single transaction - and if any part fails then the transaction must be rolled back.</w:t>
-            </w:r>
-            <w:r>
-              <w:rPr>
-                <w:rFonts w:ascii="Arial" w:hAnsi="Arial" w:cs="Arial"/>
-                <w:color w:val="000000"/>
-                <w:sz w:val="18"/>
-                <w:szCs w:val="18"/>
-              </w:rPr>
-              <w:br/>
-            </w:r>
+            </w:pPr>
           </w:p>
         </w:tc>
         <w:tc>
@@ -2492,10 +2786,10 @@
               <w:spacing w:after="0" w:line="240" w:lineRule="auto"/>
               <w:ind w:left="120" w:right="82"/>
               <w:rPr>
-                <w:rFonts w:ascii="Arial" w:hAnsi="Arial" w:cs="Arial"/>
-                <w:color w:val="000000"/>
-                <w:sz w:val="18"/>
-                <w:szCs w:val="18"/>
+                <w:rFonts w:ascii="Calibri" w:hAnsi="Calibri" w:cs="Calibri"/>
+                <w:color w:val="000000"/>
+                <w:sz w:val="16"/>
+                <w:szCs w:val="16"/>
               </w:rPr>
             </w:pPr>
             <w:r>
@@ -2505,8 +2799,10 @@
                 <w:sz w:val="16"/>
                 <w:szCs w:val="16"/>
               </w:rPr>
-              <w:t>729454</w:t>
+              <w:t>729419</w:t>
             </w:r>
+            <w:bookmarkStart w:id="0" w:name="_GoBack"/>
+            <w:bookmarkEnd w:id="0"/>
           </w:p>
         </w:tc>
       </w:tr>
@@ -2532,7 +2828,7 @@
       <w:bookmarkEnd w:id="2"/>
     </w:p>
     <w:sectPr>
-      <w:footerReference w:type="default" r:id="rId8"/>
+      <w:footerReference w:type="default" r:id="rId9"/>
       <w:pgSz w:w="11880" w:h="16820"/>
       <w:pgMar w:top="1420" w:right="1320" w:bottom="1420" w:left="1320" w:header="709" w:footer="709" w:gutter="0"/>
       <w:cols w:space="720"/>
@@ -8662,6 +8958,43 @@
     <w:uiPriority w:val="99"/>
     <w:rsid w:val="00466156"/>
   </w:style>
+  <w:style w:type="character" w:customStyle="1" w:styleId="c171">
+    <w:name w:val="c171"/>
+    <w:basedOn w:val="DefaultParagraphFont"/>
+    <w:rsid w:val="00194D39"/>
+    <w:rPr>
+      <w:rFonts w:ascii="Calibri" w:hAnsi="Calibri" w:cs="Calibri" w:hint="default"/>
+      <w:color w:val="000000"/>
+      <w:sz w:val="16"/>
+      <w:szCs w:val="16"/>
+      <w:shd w:val="clear" w:color="auto" w:fill="FFFFFF"/>
+    </w:rPr>
+  </w:style>
+  <w:style w:type="paragraph" w:customStyle="1" w:styleId="c47">
+    <w:name w:val="c47"/>
+    <w:basedOn w:val="Normal"/>
+    <w:rsid w:val="00194D39"/>
+    <w:pPr>
+      <w:spacing w:after="0" w:line="185" w:lineRule="atLeast"/>
+      <w:ind w:left="122" w:right="76"/>
+    </w:pPr>
+    <w:rPr>
+      <w:rFonts w:ascii="Times New Roman" w:eastAsia="Times New Roman" w:hAnsi="Times New Roman" w:cs="Times New Roman"/>
+      <w:sz w:val="24"/>
+      <w:szCs w:val="24"/>
+    </w:rPr>
+  </w:style>
+  <w:style w:type="character" w:customStyle="1" w:styleId="c271">
+    <w:name w:val="c271"/>
+    <w:basedOn w:val="DefaultParagraphFont"/>
+    <w:rsid w:val="00194D39"/>
+    <w:rPr>
+      <w:rFonts w:ascii="Calibri" w:hAnsi="Calibri" w:cs="Calibri" w:hint="default"/>
+      <w:color w:val="000000"/>
+      <w:sz w:val="16"/>
+      <w:szCs w:val="16"/>
+    </w:rPr>
+  </w:style>
 </w:styles>
 </file>
 
@@ -8893,6 +9226,43 @@
     <w:link w:val="Footer"/>
     <w:uiPriority w:val="99"/>
     <w:rsid w:val="00466156"/>
+  </w:style>
+  <w:style w:type="character" w:customStyle="1" w:styleId="c171">
+    <w:name w:val="c171"/>
+    <w:basedOn w:val="DefaultParagraphFont"/>
+    <w:rsid w:val="00194D39"/>
+    <w:rPr>
+      <w:rFonts w:ascii="Calibri" w:hAnsi="Calibri" w:cs="Calibri" w:hint="default"/>
+      <w:color w:val="000000"/>
+      <w:sz w:val="16"/>
+      <w:szCs w:val="16"/>
+      <w:shd w:val="clear" w:color="auto" w:fill="FFFFFF"/>
+    </w:rPr>
+  </w:style>
+  <w:style w:type="paragraph" w:customStyle="1" w:styleId="c47">
+    <w:name w:val="c47"/>
+    <w:basedOn w:val="Normal"/>
+    <w:rsid w:val="00194D39"/>
+    <w:pPr>
+      <w:spacing w:after="0" w:line="185" w:lineRule="atLeast"/>
+      <w:ind w:left="122" w:right="76"/>
+    </w:pPr>
+    <w:rPr>
+      <w:rFonts w:ascii="Times New Roman" w:eastAsia="Times New Roman" w:hAnsi="Times New Roman" w:cs="Times New Roman"/>
+      <w:sz w:val="24"/>
+      <w:szCs w:val="24"/>
+    </w:rPr>
+  </w:style>
+  <w:style w:type="character" w:customStyle="1" w:styleId="c271">
+    <w:name w:val="c271"/>
+    <w:basedOn w:val="DefaultParagraphFont"/>
+    <w:rsid w:val="00194D39"/>
+    <w:rPr>
+      <w:rFonts w:ascii="Calibri" w:hAnsi="Calibri" w:cs="Calibri" w:hint="default"/>
+      <w:color w:val="000000"/>
+      <w:sz w:val="16"/>
+      <w:szCs w:val="16"/>
+    </w:rPr>
   </w:style>
 </w:styles>
 </file>
@@ -9180,4 +9550,16 @@
   <a:objectDefaults/>
   <a:extraClrSchemeLst/>
 </a:theme>
+</file>
+
+<file path=customXml/item1.xml><?xml version="1.0" encoding="utf-8"?>
+<b:Sources xmlns:b="http://schemas.openxmlformats.org/officeDocument/2006/bibliography" xmlns="http://schemas.openxmlformats.org/officeDocument/2006/bibliography" SelectedStyle="\APA.XSL" StyleName="APA"/>
+</file>
+
+<file path=customXml/itemProps1.xml><?xml version="1.0" encoding="utf-8"?>
+<ds:datastoreItem xmlns:ds="http://schemas.openxmlformats.org/officeDocument/2006/customXml" ds:itemID="{77A6C6FA-F21D-4404-A69A-C07A426EF9F9}">
+  <ds:schemaRefs>
+    <ds:schemaRef ds:uri="http://schemas.openxmlformats.org/officeDocument/2006/bibliography"/>
+  </ds:schemaRefs>
+</ds:datastoreItem>
 </file>
</xml_diff>